<commit_message>
Circle Language Spec Plan: * List out Done projects to yet reformulate, but postpone most of it, for overview of where I left off. * Reformulate '2008-09 02    Parameters Spec Plan.docx' in less resolute language. * Renames. * Trivial formatting.
</commit_message>
<xml_diff>
--- a/Circle Language Spec Plan/3. Done/2008-09 02    Parameters Spec Plan.docx
+++ b/Circle Language Spec Plan/3. Done/2008-09 02    Parameters Spec Plan.docx
@@ -160,9 +160,9 @@
       </w:pPr>
       <w:smartTag w:uri="urn:schemas-microsoft-com:office:smarttags" w:element="date">
         <w:smartTagPr>
+          <w:attr w:name="Month" w:val="9"/>
+          <w:attr w:name="Day" w:val="4"/>
           <w:attr w:name="Year" w:val="2008"/>
-          <w:attr w:name="Day" w:val="4"/>
-          <w:attr w:name="Month" w:val="9"/>
         </w:smartTagPr>
         <w:r>
           <w:t>September 4</w:t>
@@ -182,9 +182,9 @@
       </w:r>
       <w:smartTag w:uri="urn:schemas-microsoft-com:office:smarttags" w:element="date">
         <w:smartTagPr>
+          <w:attr w:name="Month" w:val="10"/>
+          <w:attr w:name="Day" w:val="1"/>
           <w:attr w:name="Year" w:val="2008"/>
-          <w:attr w:name="Day" w:val="1"/>
-          <w:attr w:name="Month" w:val="10"/>
         </w:smartTagPr>
         <w:r>
           <w:t>October</w:t>
@@ -263,7 +263,13 @@
         <w:ind w:left="284"/>
       </w:pPr>
       <w:r>
-        <w:t xml:space="preserve">If line merge </w:t>
+        <w:t xml:space="preserve">If </w:t>
+      </w:r>
+      <w:r>
+        <w:t xml:space="preserve">a </w:t>
+      </w:r>
+      <w:r>
+        <w:t xml:space="preserve">line merge </w:t>
       </w:r>
       <w:r>
         <w:t xml:space="preserve">can be used </w:t>
@@ -275,13 +281,13 @@
         <w:t xml:space="preserve"> as well</w:t>
       </w:r>
       <w:r>
-        <w:t xml:space="preserve">? Should that be viewed more like a relationship, </w:t>
-      </w:r>
-      <w:r>
-        <w:t xml:space="preserve">more </w:t>
-      </w:r>
-      <w:r>
-        <w:t>than anything else?</w:t>
+        <w:t xml:space="preserve">? </w:t>
+      </w:r>
+      <w:r>
+        <w:t>Can</w:t>
+      </w:r>
+      <w:r>
+        <w:t xml:space="preserve"> that be viewed more like a relationship?</w:t>
       </w:r>
     </w:p>
     <w:p>
@@ -327,7 +333,13 @@
         <w:ind w:left="284"/>
       </w:pPr>
       <w:r>
-        <w:t>It looks like, when you turn a command into an executable object, without any additional effort automatically establishes the interchang</w:t>
+        <w:t xml:space="preserve">It looks like, when you turn a command into an executable object, without any additional effort automatically </w:t>
+      </w:r>
+      <w:r>
+        <w:t xml:space="preserve">seems </w:t>
+      </w:r>
+      <w:r>
+        <w:t>establishes the interchang</w:t>
       </w:r>
       <w:r>
         <w:t>e</w:t>
@@ -1089,7 +1101,6 @@
         </w:rPr>
       </w:pPr>
     </w:p>
-    <w:p/>
     <w:p>
       <w:pPr>
         <w:ind w:left="284"/>
@@ -1185,6 +1196,9 @@
       </w:pPr>
       <w:r>
         <w:t>&gt; Also there in the eventual list</w:t>
+      </w:r>
+      <w:r>
+        <w:t>.</w:t>
       </w:r>
     </w:p>
     <w:p>
@@ -1238,7 +1252,10 @@
         <w:ind w:left="284"/>
       </w:pPr>
       <w:r>
-        <w:t xml:space="preserve">It was ignored, that parameter notations </w:t>
+        <w:t>The idea was set aside</w:t>
+      </w:r>
+      <w:r>
+        <w:t xml:space="preserve">, that parameter notations </w:t>
       </w:r>
       <w:r>
         <w:t xml:space="preserve">might </w:t>
@@ -1252,7 +1269,16 @@
         <w:ind w:left="284"/>
       </w:pPr>
       <w:r>
-        <w:t xml:space="preserve">It is ignored, that the notation of automatic containment for relations is not </w:t>
+        <w:t>The idea was set aside</w:t>
+      </w:r>
+      <w:r>
+        <w:t xml:space="preserve">, that the notation of automatic containment for relations </w:t>
+      </w:r>
+      <w:r>
+        <w:t>was</w:t>
+      </w:r>
+      <w:r>
+        <w:t xml:space="preserve"> not </w:t>
       </w:r>
       <w:r>
         <w:t xml:space="preserve">much </w:t>
@@ -1333,7 +1359,19 @@
         <w:t>Maybe p</w:t>
       </w:r>
       <w:r>
-        <w:t>ut more effort into it when the approach changes</w:t>
+        <w:t xml:space="preserve">ut more effort into it when </w:t>
+      </w:r>
+      <w:r>
+        <w:t xml:space="preserve">changing </w:t>
+      </w:r>
+      <w:r>
+        <w:t xml:space="preserve">the approach </w:t>
+      </w:r>
+      <w:r>
+        <w:t>to the work</w:t>
+      </w:r>
+      <w:r>
+        <w:t>.</w:t>
       </w:r>
     </w:p>
     <w:p>
@@ -1358,16 +1396,34 @@
         <w:t xml:space="preserve">- </w:t>
       </w:r>
       <w:r>
-        <w:t xml:space="preserve">Consider not </w:t>
-      </w:r>
-      <w:r>
-        <w:t>dismiss</w:t>
-      </w:r>
-      <w:r>
-        <w:t>ing</w:t>
-      </w:r>
-      <w:r>
-        <w:t xml:space="preserve"> ideas, just because they are not easy to work out.</w:t>
+        <w:t xml:space="preserve">Consider </w:t>
+      </w:r>
+      <w:r>
+        <w:t xml:space="preserve">to </w:t>
+      </w:r>
+      <w:r>
+        <w:t xml:space="preserve">not </w:t>
+      </w:r>
+      <w:r>
+        <w:t>dismi</w:t>
+      </w:r>
+      <w:r>
+        <w:t>ss an</w:t>
+      </w:r>
+      <w:r>
+        <w:t xml:space="preserve"> idea, </w:t>
+      </w:r>
+      <w:r>
+        <w:t>when</w:t>
+      </w:r>
+      <w:r>
+        <w:t xml:space="preserve"> </w:t>
+      </w:r>
+      <w:r>
+        <w:t xml:space="preserve">it is not </w:t>
+      </w:r>
+      <w:r>
+        <w:t>easy to work out.</w:t>
       </w:r>
     </w:p>
     <w:p>
@@ -1446,13 +1502,13 @@
         <w:ind w:left="852"/>
       </w:pPr>
       <w:r>
-        <w:t xml:space="preserve">An </w:t>
+        <w:t xml:space="preserve">A </w:t>
       </w:r>
       <w:r>
         <w:t xml:space="preserve">longer </w:t>
       </w:r>
       <w:r>
-        <w:t>story about the concept of commands &amp; classes loosely coupled and implications on interface reliability and the internet</w:t>
+        <w:t>story about the concept of commands &amp; classes loosely coupled and interface reliability and the internet</w:t>
       </w:r>
       <w:r>
         <w:t>.</w:t>
@@ -1487,7 +1543,13 @@
         <w:ind w:left="852"/>
       </w:pPr>
       <w:r>
-        <w:t>That was supposed to be converted to the eventual article list, but it was not.</w:t>
+        <w:t xml:space="preserve">The idea at first was that it would </w:t>
+      </w:r>
+      <w:r>
+        <w:t xml:space="preserve">be converted to the eventual article list, but </w:t>
+      </w:r>
+      <w:r>
+        <w:t>that was later not done that way.</w:t>
       </w:r>
     </w:p>
     <w:p>
@@ -1578,6 +1640,9 @@
       <w:r>
         <w:t xml:space="preserve"> descriptions of the terms parameters and arguments</w:t>
       </w:r>
+      <w:r>
+        <w:t>:</w:t>
+      </w:r>
     </w:p>
     <w:p>
       <w:pPr>
@@ -1684,7 +1749,7 @@
         <w:ind w:left="284"/>
       </w:pPr>
       <w:r>
-        <w:t>First all the material was read over and comment was dropped into it.</w:t>
+        <w:t>First the material was read over and comment was dropped into it.</w:t>
       </w:r>
     </w:p>
     <w:p>
@@ -1733,13 +1798,31 @@
         <w:t xml:space="preserve">was read over </w:t>
       </w:r>
       <w:r>
-        <w:t xml:space="preserve">in search of ideas about more parameter passings. The parameter passings that </w:t>
+        <w:t>in search of ideas about more parameter passing</w:t>
+      </w:r>
+      <w:r>
+        <w:t xml:space="preserve"> types</w:t>
+      </w:r>
+      <w:r>
+        <w:t>. The parameter passing</w:t>
+      </w:r>
+      <w:r>
+        <w:t xml:space="preserve"> types</w:t>
+      </w:r>
+      <w:r>
+        <w:t xml:space="preserve"> that </w:t>
       </w:r>
       <w:r>
         <w:t xml:space="preserve">were planned </w:t>
       </w:r>
       <w:r>
-        <w:t xml:space="preserve">to be added had to do with the class aspect of a parameter and that parameters can also be commands. </w:t>
+        <w:t>to be added</w:t>
+      </w:r>
+      <w:r>
+        <w:t>,</w:t>
+      </w:r>
+      <w:r>
+        <w:t xml:space="preserve"> had to do with the class aspect of a parameter and that parameters can also be commands. </w:t>
       </w:r>
       <w:r>
         <w:t>The spectrum of possibilities seemed clearly formed then</w:t>
@@ -1901,25 +1984,13 @@
         <w:t xml:space="preserve">kind of failed </w:t>
       </w:r>
       <w:r>
-        <w:t xml:space="preserve">and </w:t>
-      </w:r>
-      <w:r>
-        <w:t xml:space="preserve">the </w:t>
-      </w:r>
-      <w:r>
-        <w:t>existing unfinished ideas</w:t>
+        <w:t>and existing unfinished ideas</w:t>
       </w:r>
       <w:r>
         <w:t xml:space="preserve"> about simplified parameter access control literals</w:t>
       </w:r>
       <w:r>
-        <w:t xml:space="preserve"> were just </w:t>
-      </w:r>
-      <w:r>
-        <w:t xml:space="preserve">described </w:t>
-      </w:r>
-      <w:r>
-        <w:t>instead</w:t>
+        <w:t xml:space="preserve"> were just described instead</w:t>
       </w:r>
       <w:r>
         <w:t>.</w:t>
@@ -1938,7 +2009,13 @@
         <w:ind w:left="284"/>
       </w:pPr>
       <w:r>
-        <w:t xml:space="preserve">Next </w:t>
+        <w:t>Next</w:t>
+      </w:r>
+      <w:r>
+        <w:t>,</w:t>
+      </w:r>
+      <w:r>
+        <w:t xml:space="preserve"> </w:t>
       </w:r>
       <w:r>
         <w:t xml:space="preserve">it was not so easy to </w:t>
@@ -2009,7 +2086,16 @@
         <w:t xml:space="preserve">it was </w:t>
       </w:r>
       <w:r>
-        <w:t>decided to move most of the sections about the old parameter passing types to the Advanced Command Topics, and decided the whole definition of the terms input and output should be determined in the project of working out the Advanced Command Topics, because those already go deeper into</w:t>
+        <w:t xml:space="preserve">decided to move most of the sections about the old parameter passing types to the Advanced Command Topics, and decided the whole definition of the terms input and output </w:t>
+      </w:r>
+      <w:r>
+        <w:t>might</w:t>
+      </w:r>
+      <w:r>
+        <w:t xml:space="preserve"> </w:t>
+      </w:r>
+      <w:r>
+        <w:t>be determined in the project of working out the Advanced Command Topics, because those already go deeper into</w:t>
       </w:r>
       <w:r>
         <w:t xml:space="preserve"> the concept of</w:t>
@@ -2031,8 +2117,6 @@
       <w:r>
         <w:t>ter passing types, that were about value transfer, were reformulated and moved to the Assignment topics.</w:t>
       </w:r>
-      <w:bookmarkStart w:id="0" w:name="_GoBack"/>
-      <w:bookmarkEnd w:id="0"/>
     </w:p>
     <w:p>
       <w:pPr>
@@ -2149,7 +2233,7 @@
         <w:ind w:left="284"/>
       </w:pPr>
       <w:r>
-        <w:t xml:space="preserve">In this project things were also stressful at work. It influenced the amount of time </w:t>
+        <w:t xml:space="preserve">In this project things were stressful at work. It influenced the amount of time </w:t>
       </w:r>
       <w:r>
         <w:t xml:space="preserve">that </w:t>
@@ -2161,7 +2245,13 @@
         <w:t xml:space="preserve">be </w:t>
       </w:r>
       <w:r>
-        <w:t>put in it, and it influenced clar</w:t>
+        <w:t>put in it</w:t>
+      </w:r>
+      <w:r>
+        <w:t xml:space="preserve"> in spare time</w:t>
+      </w:r>
+      <w:r>
+        <w:t>, and it influenced clar</w:t>
       </w:r>
       <w:r>
         <w:t>ity in the head.</w:t>
@@ -2492,16 +2582,11 @@
       <w:r>
         <w:t xml:space="preserve"> The Input, Output, Throughput, </w:t>
       </w:r>
-      <w:proofErr w:type="spellStart"/>
       <w:r>
         <w:t>D</w:t>
       </w:r>
       <w:r>
-        <w:t>ownput</w:t>
-      </w:r>
-      <w:proofErr w:type="spellEnd"/>
-      <w:r>
-        <w:t xml:space="preserve"> introduction </w:t>
+        <w:t xml:space="preserve">ownput introduction </w:t>
       </w:r>
       <w:r>
         <w:t xml:space="preserve">seemed to consist of multiple disparate </w:t>
@@ -2519,7 +2604,7 @@
         <w:t xml:space="preserve">, because the ideas were </w:t>
       </w:r>
       <w:r>
-        <w:t>later repeated there.</w:t>
+        <w:t>later repeated.</w:t>
       </w:r>
     </w:p>
     <w:p>
@@ -2692,7 +2777,13 @@
         <w:ind w:left="1284" w:hanging="148"/>
       </w:pPr>
       <w:r>
-        <w:t>- The issues have to do with:</w:t>
+        <w:t>- The issues</w:t>
+      </w:r>
+      <w:r>
+        <w:t xml:space="preserve"> that</w:t>
+      </w:r>
+      <w:r>
+        <w:t xml:space="preserve"> have to do with:</w:t>
       </w:r>
     </w:p>
     <w:p>
@@ -2798,7 +2889,13 @@
         <w:t>-</w:t>
       </w:r>
       <w:r>
-        <w:t xml:space="preserve"> The proposed rule:</w:t>
+        <w:t xml:space="preserve"> </w:t>
+      </w:r>
+      <w:r>
+        <w:t>P</w:t>
+      </w:r>
+      <w:r>
+        <w:t>roposed rule:</w:t>
       </w:r>
       <w:r>
         <w:t xml:space="preserve"> Sub-commands are never referenced / sub-commands are never output objects</w:t>
@@ -2812,7 +2909,13 @@
         <w:ind w:left="1284" w:hanging="148"/>
       </w:pPr>
       <w:r>
-        <w:t>- Issues were partly written about.</w:t>
+        <w:t xml:space="preserve">- Issues were partly written </w:t>
+      </w:r>
+      <w:r>
+        <w:t>out</w:t>
+      </w:r>
+      <w:r>
+        <w:t>.</w:t>
       </w:r>
     </w:p>
     <w:p>
@@ -2857,13 +2960,19 @@
         <w:t>-</w:t>
       </w:r>
       <w:r>
-        <w:t xml:space="preserve"> Actually, there </w:t>
+        <w:t xml:space="preserve"> </w:t>
+      </w:r>
+      <w:r>
+        <w:t>T</w:t>
+      </w:r>
+      <w:r>
+        <w:t xml:space="preserve">here </w:t>
       </w:r>
       <w:r>
         <w:t xml:space="preserve">were </w:t>
       </w:r>
       <w:r>
-        <w:t>even more possibilities</w:t>
+        <w:t>more possibilities</w:t>
       </w:r>
       <w:r>
         <w:t>.</w:t>
@@ -2874,13 +2983,19 @@
         <w:ind w:left="1000" w:hanging="148"/>
       </w:pPr>
       <w:r>
-        <w:t xml:space="preserve">- The spectrum of it </w:t>
+        <w:t xml:space="preserve">- The spectrum of </w:t>
+      </w:r>
+      <w:r>
+        <w:t xml:space="preserve">possibilities </w:t>
       </w:r>
       <w:r>
         <w:t xml:space="preserve">was </w:t>
       </w:r>
       <w:r>
-        <w:t>partly worked out on paper.</w:t>
+        <w:t xml:space="preserve">in </w:t>
+      </w:r>
+      <w:r>
+        <w:t>part worked out on paper.</w:t>
       </w:r>
     </w:p>
     <w:p>
@@ -2894,16 +3009,28 @@
         <w:t xml:space="preserve">But now </w:t>
       </w:r>
       <w:r>
-        <w:t xml:space="preserve">there's a tendency to </w:t>
-      </w:r>
-      <w:r>
-        <w:t xml:space="preserve">just want to start </w:t>
+        <w:t>there</w:t>
+      </w:r>
+      <w:r>
+        <w:t xml:space="preserve"> i</w:t>
+      </w:r>
+      <w:r>
+        <w:t xml:space="preserve">s a tendency to </w:t>
+      </w:r>
+      <w:r>
+        <w:t xml:space="preserve">want to start </w:t>
       </w:r>
       <w:r>
         <w:t xml:space="preserve">over </w:t>
       </w:r>
       <w:r>
-        <w:t>at the beginning of the story</w:t>
+        <w:t xml:space="preserve">at the </w:t>
+      </w:r>
+      <w:r>
+        <w:t xml:space="preserve">start </w:t>
+      </w:r>
+      <w:r>
+        <w:t>of the story</w:t>
       </w:r>
       <w:r>
         <w:t xml:space="preserve"> again</w:t>
@@ -2973,7 +3100,19 @@
         <w:rPr>
           <w:color w:val="FFC000"/>
         </w:rPr>
-        <w:t xml:space="preserve">A new name cam be </w:t>
+        <w:t>A new name c</w:t>
+      </w:r>
+      <w:r>
+        <w:rPr>
+          <w:color w:val="FFC000"/>
+        </w:rPr>
+        <w:t>ould</w:t>
+      </w:r>
+      <w:r>
+        <w:rPr>
+          <w:color w:val="FFC000"/>
+        </w:rPr>
+        <w:t xml:space="preserve"> be </w:t>
       </w:r>
       <w:r>
         <w:rPr>
@@ -3011,7 +3150,19 @@
         <w:rPr>
           <w:color w:val="FFC000"/>
         </w:rPr>
-        <w:t xml:space="preserve">- It is not clear yet exactly how the article set will look or </w:t>
+        <w:t xml:space="preserve">- It is not clear yet exactly how the article set </w:t>
+      </w:r>
+      <w:r>
+        <w:rPr>
+          <w:color w:val="FFC000"/>
+        </w:rPr>
+        <w:t>would</w:t>
+      </w:r>
+      <w:r>
+        <w:rPr>
+          <w:color w:val="FFC000"/>
+        </w:rPr>
+        <w:t xml:space="preserve"> look or </w:t>
       </w:r>
       <w:r>
         <w:rPr>
@@ -3035,6 +3186,12 @@
         <w:rPr>
           <w:color w:val="FFC000"/>
         </w:rPr>
+        <w:t xml:space="preserve"> like</w:t>
+      </w:r>
+      <w:r>
+        <w:rPr>
+          <w:color w:val="FFC000"/>
+        </w:rPr>
         <w:t>.</w:t>
       </w:r>
     </w:p>
@@ -3093,7 +3250,19 @@
         <w:rPr>
           <w:color w:val="FFC000"/>
         </w:rPr>
-        <w:t xml:space="preserve">about all the different reference situations a parameter can </w:t>
+        <w:t>about all the different reference situations parameter</w:t>
+      </w:r>
+      <w:r>
+        <w:rPr>
+          <w:color w:val="FFC000"/>
+        </w:rPr>
+        <w:t>s</w:t>
+      </w:r>
+      <w:r>
+        <w:rPr>
+          <w:color w:val="FFC000"/>
+        </w:rPr>
+        <w:t xml:space="preserve"> can </w:t>
       </w:r>
       <w:r>
         <w:rPr>
@@ -3151,7 +3320,19 @@
         <w:rPr>
           <w:color w:val="FFC000"/>
         </w:rPr>
-        <w:t xml:space="preserve">    - And why to access control each situation</w:t>
+        <w:t xml:space="preserve">    - And why </w:t>
+      </w:r>
+      <w:r>
+        <w:rPr>
+          <w:color w:val="FFC000"/>
+        </w:rPr>
+        <w:t>you might</w:t>
+      </w:r>
+      <w:r>
+        <w:rPr>
+          <w:color w:val="FFC000"/>
+        </w:rPr>
+        <w:t xml:space="preserve"> access control each situation</w:t>
       </w:r>
       <w:r>
         <w:rPr>
@@ -3283,7 +3464,33 @@
         <w:rPr>
           <w:color w:val="FFC000"/>
         </w:rPr>
-        <w:t>- The use of each reference situation</w:t>
+        <w:t xml:space="preserve">- </w:t>
+      </w:r>
+      <w:r>
+        <w:rPr>
+          <w:color w:val="FFC000"/>
+        </w:rPr>
+        <w:t>Tr</w:t>
+      </w:r>
+      <w:r>
+        <w:rPr>
+          <w:color w:val="FFC000"/>
+        </w:rPr>
+        <w:t>ied</w:t>
+      </w:r>
+      <w:bookmarkStart w:id="0" w:name="_GoBack"/>
+      <w:bookmarkEnd w:id="0"/>
+      <w:r>
+        <w:rPr>
+          <w:color w:val="FFC000"/>
+        </w:rPr>
+        <w:t xml:space="preserve"> to cover t</w:t>
+      </w:r>
+      <w:r>
+        <w:rPr>
+          <w:color w:val="FFC000"/>
+        </w:rPr>
+        <w:t>he use of each reference situation</w:t>
       </w:r>
       <w:r>
         <w:rPr>

</xml_diff>